<commit_message>
GA add estimate time function
</commit_message>
<xml_diff>
--- a/problem_state.docx
+++ b/problem_state.docx
@@ -76,8 +76,6 @@
         </w:rPr>
         <w:t>Power set [different status of power condition like 85% of full power] sum = stage * number of status</w:t>
       </w:r>
-      <w:bookmarkStart w:id="0" w:name="_GoBack"/>
-      <w:bookmarkEnd w:id="0"/>
     </w:p>
     <w:p>
       <w:pPr>
@@ -107,7 +105,21 @@
         <w:rPr>
           <w:lang w:val="en-US"/>
         </w:rPr>
-        <w:t xml:space="preserve">How to set a proper fitness function, which should include fuel consumption, time, and safety criterion. (Heaveside operator is considered) </w:t>
+        <w:t>How to set a proper fitness function, which should include fuel consumption, time, and safety criterion. (</w:t>
+      </w:r>
+      <w:proofErr w:type="spellStart"/>
+      <w:r>
+        <w:rPr>
+          <w:lang w:val="en-US"/>
+        </w:rPr>
+        <w:t>Heaveside</w:t>
+      </w:r>
+      <w:proofErr w:type="spellEnd"/>
+      <w:r>
+        <w:rPr>
+          <w:lang w:val="en-US"/>
+        </w:rPr>
+        <w:t xml:space="preserve"> operator is considered) </w:t>
       </w:r>
     </w:p>
     <w:p>
@@ -503,6 +515,72 @@
           <w:lang w:val="en-US"/>
         </w:rPr>
         <w:t xml:space="preserve">How to set population with so many variables. </w:t>
+      </w:r>
+    </w:p>
+    <w:p>
+      <w:pPr>
+        <w:rPr>
+          <w:lang w:val="en-US"/>
+        </w:rPr>
+      </w:pPr>
+    </w:p>
+    <w:p>
+      <w:pPr>
+        <w:rPr>
+          <w:lang w:val="en-US"/>
+        </w:rPr>
+      </w:pPr>
+      <w:r>
+        <w:rPr>
+          <w:lang w:val="en-US"/>
+        </w:rPr>
+        <w:t>2/20/17</w:t>
+      </w:r>
+    </w:p>
+    <w:p>
+      <w:pPr>
+        <w:rPr>
+          <w:lang w:val="en-US"/>
+        </w:rPr>
+      </w:pPr>
+      <w:r>
+        <w:rPr>
+          <w:lang w:val="en-US"/>
+        </w:rPr>
+        <w:t>Problem:</w:t>
+      </w:r>
+    </w:p>
+    <w:p>
+      <w:pPr>
+        <w:rPr>
+          <w:lang w:val="en-US"/>
+        </w:rPr>
+      </w:pPr>
+      <w:r>
+        <w:rPr>
+          <w:lang w:val="en-US"/>
+        </w:rPr>
+        <w:t>Setting different fine parameters will affect the results a lot. And now I have no method to kno</w:t>
+      </w:r>
+      <w:r>
+        <w:rPr>
+          <w:lang w:val="en-US"/>
+        </w:rPr>
+        <w:t>w how much time it will take regarding to different initial time. For example, the time consumptions are totally different with different initial time because of the weather condition.</w:t>
+      </w:r>
+      <w:bookmarkStart w:id="0" w:name="_GoBack"/>
+      <w:bookmarkEnd w:id="0"/>
+      <w:r>
+        <w:rPr>
+          <w:lang w:val="en-US"/>
+        </w:rPr>
+        <w:t xml:space="preserve"> </w:t>
+      </w:r>
+      <w:r>
+        <w:rPr>
+          <w:lang w:val="en-US"/>
+        </w:rPr>
+        <w:t xml:space="preserve"> </w:t>
       </w:r>
     </w:p>
     <w:sectPr>

</xml_diff>